<commit_message>
Adding the initial proposal of assumptions for microsimulation
</commit_message>
<xml_diff>
--- a/proposal/Carbon Tax Policy for Argentina.docx
+++ b/proposal/Carbon Tax Policy for Argentina.docx
@@ -1,6 +1,6 @@
 
 <file path=word/document.xml><?xml version="1.0" encoding="utf-8"?>
-<w:document xmlns:wpc="http://schemas.microsoft.com/office/word/2010/wordprocessingCanvas" xmlns:cx="http://schemas.microsoft.com/office/drawing/2014/chartex" xmlns:cx1="http://schemas.microsoft.com/office/drawing/2015/9/8/chartex" xmlns:cx2="http://schemas.microsoft.com/office/drawing/2015/10/21/chartex" xmlns:cx3="http://schemas.microsoft.com/office/drawing/2016/5/9/chartex" xmlns:cx4="http://schemas.microsoft.com/office/drawing/2016/5/10/chartex" xmlns:cx5="http://schemas.microsoft.com/office/drawing/2016/5/11/chartex" xmlns:cx6="http://schemas.microsoft.com/office/drawing/2016/5/12/chartex" xmlns:cx7="http://schemas.microsoft.com/office/drawing/2016/5/13/chartex" xmlns:cx8="http://schemas.microsoft.com/office/drawing/2016/5/14/chartex" xmlns:mc="http://schemas.openxmlformats.org/markup-compatibility/2006" xmlns:aink="http://schemas.microsoft.com/office/drawing/2016/ink" xmlns:am3d="http://schemas.microsoft.com/office/drawing/2017/model3d" xmlns:o="urn:schemas-microsoft-com:office:office" xmlns:oel="http://schemas.microsoft.com/office/2019/extlst" xmlns:r="http://schemas.openxmlformats.org/officeDocument/2006/relationships" xmlns:m="http://schemas.openxmlformats.org/officeDocument/2006/math" xmlns:v="urn:schemas-microsoft-com:vml" xmlns:wp14="http://schemas.microsoft.com/office/word/2010/wordprocessingDrawing" xmlns:wp="http://schemas.openxmlformats.org/drawingml/2006/wordprocessingDrawing" xmlns:w10="urn:schemas-microsoft-com:office:word" xmlns:w="http://schemas.openxmlformats.org/wordprocessingml/2006/main" xmlns:w14="http://schemas.microsoft.com/office/word/2010/wordml" xmlns:w15="http://schemas.microsoft.com/office/word/2012/wordml" xmlns:w16cex="http://schemas.microsoft.com/office/word/2018/wordml/cex" xmlns:w16cid="http://schemas.microsoft.com/office/word/2016/wordml/cid" xmlns:w16="http://schemas.microsoft.com/office/word/2018/wordml" xmlns:w16du="http://schemas.microsoft.com/office/word/2023/wordml/word16du" xmlns:w16sdtdh="http://schemas.microsoft.com/office/word/2020/wordml/sdtdatahash" xmlns:w16se="http://schemas.microsoft.com/office/word/2015/wordml/symex" xmlns:wpg="http://schemas.microsoft.com/office/word/2010/wordprocessingGroup" xmlns:wpi="http://schemas.microsoft.com/office/word/2010/wordprocessingInk" xmlns:wne="http://schemas.microsoft.com/office/word/2006/wordml" xmlns:wps="http://schemas.microsoft.com/office/word/2010/wordprocessingShape" mc:Ignorable="w14 w15 w16se w16cid w16 w16cex w16sdtdh w16du wp14">
+<w:document xmlns:wpc="http://schemas.microsoft.com/office/word/2010/wordprocessingCanvas" xmlns:cx="http://schemas.microsoft.com/office/drawing/2014/chartex" xmlns:cx1="http://schemas.microsoft.com/office/drawing/2015/9/8/chartex" xmlns:cx2="http://schemas.microsoft.com/office/drawing/2015/10/21/chartex" xmlns:cx3="http://schemas.microsoft.com/office/drawing/2016/5/9/chartex" xmlns:cx4="http://schemas.microsoft.com/office/drawing/2016/5/10/chartex" xmlns:cx5="http://schemas.microsoft.com/office/drawing/2016/5/11/chartex" xmlns:cx6="http://schemas.microsoft.com/office/drawing/2016/5/12/chartex" xmlns:cx7="http://schemas.microsoft.com/office/drawing/2016/5/13/chartex" xmlns:cx8="http://schemas.microsoft.com/office/drawing/2016/5/14/chartex" xmlns:mc="http://schemas.openxmlformats.org/markup-compatibility/2006" xmlns:aink="http://schemas.microsoft.com/office/drawing/2016/ink" xmlns:am3d="http://schemas.microsoft.com/office/drawing/2017/model3d" xmlns:o="urn:schemas-microsoft-com:office:office" xmlns:oel="http://schemas.microsoft.com/office/2019/extlst" xmlns:r="http://schemas.openxmlformats.org/officeDocument/2006/relationships" xmlns:m="http://schemas.openxmlformats.org/officeDocument/2006/math" xmlns:v="urn:schemas-microsoft-com:vml" xmlns:wp14="http://schemas.microsoft.com/office/word/2010/wordprocessingDrawing" xmlns:wp="http://schemas.openxmlformats.org/drawingml/2006/wordprocessingDrawing" xmlns:w10="urn:schemas-microsoft-com:office:word" xmlns:w="http://schemas.openxmlformats.org/wordprocessingml/2006/main" xmlns:w14="http://schemas.microsoft.com/office/word/2010/wordml" xmlns:w15="http://schemas.microsoft.com/office/word/2012/wordml" xmlns:w16cex="http://schemas.microsoft.com/office/word/2018/wordml/cex" xmlns:w16cid="http://schemas.microsoft.com/office/word/2016/wordml/cid" xmlns:w16="http://schemas.microsoft.com/office/word/2018/wordml" xmlns:w16du="http://schemas.microsoft.com/office/word/2023/wordml/word16du" xmlns:w16sdtdh="http://schemas.microsoft.com/office/word/2020/wordml/sdtdatahash" xmlns:w16sdtfl="http://schemas.microsoft.com/office/word/2024/wordml/sdtformatlock" xmlns:w16se="http://schemas.microsoft.com/office/word/2015/wordml/symex" xmlns:wpg="http://schemas.microsoft.com/office/word/2010/wordprocessingGroup" xmlns:wpi="http://schemas.microsoft.com/office/word/2010/wordprocessingInk" xmlns:wne="http://schemas.microsoft.com/office/word/2006/wordml" xmlns:wps="http://schemas.microsoft.com/office/word/2010/wordprocessingShape" mc:Ignorable="w14 w15 w16se w16cid w16 w16cex w16sdtdh w16sdtfl w16du wp14">
   <w:body>
     <w:p>
       <w:pPr>
@@ -27,7 +27,7 @@
     </w:p>
     <w:p>
       <w:pPr>
-        <w:pStyle w:val="Prrafodelista"/>
+        <w:pStyle w:val="ListParagraph"/>
         <w:numPr>
           <w:ilvl w:val="0"/>
           <w:numId w:val="1"/>
@@ -47,7 +47,7 @@
     </w:p>
     <w:p>
       <w:pPr>
-        <w:pStyle w:val="Prrafodelista"/>
+        <w:pStyle w:val="ListParagraph"/>
         <w:numPr>
           <w:ilvl w:val="1"/>
           <w:numId w:val="1"/>
@@ -63,47 +63,11 @@
         <w:t xml:space="preserve">cutting emissions. </w:t>
       </w:r>
       <w:hyperlink r:id="rId5" w:history="1">
-        <w:proofErr w:type="spellStart"/>
         <w:r>
           <w:rPr>
-            <w:rStyle w:val="Hipervnculo"/>
+            <w:rStyle w:val="Hyperlink"/>
           </w:rPr>
-          <w:t>Gugler</w:t>
-        </w:r>
-        <w:proofErr w:type="spellEnd"/>
-        <w:r>
-          <w:rPr>
-            <w:rStyle w:val="Hipervnculo"/>
-          </w:rPr>
-          <w:t xml:space="preserve">, </w:t>
-        </w:r>
-        <w:proofErr w:type="spellStart"/>
-        <w:r>
-          <w:rPr>
-            <w:rStyle w:val="Hipervnculo"/>
-          </w:rPr>
-          <w:t>Haxhimusa</w:t>
-        </w:r>
-        <w:proofErr w:type="spellEnd"/>
-        <w:r>
-          <w:rPr>
-            <w:rStyle w:val="Hipervnculo"/>
-          </w:rPr>
-          <w:t xml:space="preserve"> and </w:t>
-        </w:r>
-        <w:proofErr w:type="spellStart"/>
-        <w:r>
-          <w:rPr>
-            <w:rStyle w:val="Hipervnculo"/>
-          </w:rPr>
-          <w:t>Liebensteiner</w:t>
-        </w:r>
-        <w:proofErr w:type="spellEnd"/>
-        <w:r>
-          <w:rPr>
-            <w:rStyle w:val="Hipervnculo"/>
-          </w:rPr>
-          <w:t>, 2021</w:t>
+          <w:t>Gugler, Haxhimusa and Liebensteiner, 2021</w:t>
         </w:r>
       </w:hyperlink>
       <w:r>
@@ -112,7 +76,7 @@
     </w:p>
     <w:p>
       <w:pPr>
-        <w:pStyle w:val="Prrafodelista"/>
+        <w:pStyle w:val="ListParagraph"/>
         <w:numPr>
           <w:ilvl w:val="1"/>
           <w:numId w:val="1"/>
@@ -124,13 +88,13 @@
     </w:p>
     <w:p>
       <w:pPr>
-        <w:pStyle w:val="Prrafodelista"/>
+        <w:pStyle w:val="ListParagraph"/>
         <w:ind w:left="1440"/>
       </w:pPr>
     </w:p>
     <w:p>
       <w:pPr>
-        <w:pStyle w:val="Prrafodelista"/>
+        <w:pStyle w:val="ListParagraph"/>
         <w:numPr>
           <w:ilvl w:val="0"/>
           <w:numId w:val="1"/>
@@ -150,7 +114,7 @@
     </w:p>
     <w:p>
       <w:pPr>
-        <w:pStyle w:val="Prrafodelista"/>
+        <w:pStyle w:val="ListParagraph"/>
         <w:numPr>
           <w:ilvl w:val="1"/>
           <w:numId w:val="1"/>
@@ -162,7 +126,7 @@
     </w:p>
     <w:p>
       <w:pPr>
-        <w:pStyle w:val="Prrafodelista"/>
+        <w:pStyle w:val="ListParagraph"/>
         <w:numPr>
           <w:ilvl w:val="2"/>
           <w:numId w:val="1"/>
@@ -177,7 +141,7 @@
       <w:hyperlink r:id="rId6" w:history="1">
         <w:r>
           <w:rPr>
-            <w:rStyle w:val="Hipervnculo"/>
+            <w:rStyle w:val="Hyperlink"/>
           </w:rPr>
           <w:t>Source</w:t>
         </w:r>
@@ -185,7 +149,7 @@
     </w:p>
     <w:p>
       <w:pPr>
-        <w:pStyle w:val="Prrafodelista"/>
+        <w:pStyle w:val="ListParagraph"/>
         <w:numPr>
           <w:ilvl w:val="3"/>
           <w:numId w:val="1"/>
@@ -197,7 +161,7 @@
     </w:p>
     <w:p>
       <w:pPr>
-        <w:pStyle w:val="Prrafodelista"/>
+        <w:pStyle w:val="ListParagraph"/>
         <w:numPr>
           <w:ilvl w:val="3"/>
           <w:numId w:val="1"/>
@@ -209,7 +173,7 @@
     </w:p>
     <w:p>
       <w:pPr>
-        <w:pStyle w:val="Prrafodelista"/>
+        <w:pStyle w:val="ListParagraph"/>
         <w:numPr>
           <w:ilvl w:val="3"/>
           <w:numId w:val="1"/>
@@ -221,13 +185,13 @@
     </w:p>
     <w:p>
       <w:pPr>
-        <w:pStyle w:val="Prrafodelista"/>
+        <w:pStyle w:val="ListParagraph"/>
         <w:numPr>
           <w:ilvl w:val="2"/>
           <w:numId w:val="1"/>
         </w:numPr>
         <w:rPr>
-          <w:rStyle w:val="Hipervnculo"/>
+          <w:rStyle w:val="Hyperlink"/>
           <w:color w:val="auto"/>
           <w:u w:val="none"/>
         </w:rPr>
@@ -244,7 +208,7 @@
       <w:hyperlink r:id="rId7" w:history="1">
         <w:r>
           <w:rPr>
-            <w:rStyle w:val="Hipervnculo"/>
+            <w:rStyle w:val="Hyperlink"/>
           </w:rPr>
           <w:t>Source</w:t>
         </w:r>
@@ -252,20 +216,20 @@
     </w:p>
     <w:p>
       <w:pPr>
-        <w:pStyle w:val="Prrafodelista"/>
+        <w:pStyle w:val="ListParagraph"/>
         <w:numPr>
           <w:ilvl w:val="2"/>
           <w:numId w:val="1"/>
         </w:numPr>
         <w:rPr>
-          <w:rStyle w:val="Hipervnculo"/>
+          <w:rStyle w:val="Hyperlink"/>
           <w:color w:val="000000" w:themeColor="text1"/>
           <w:u w:val="none"/>
         </w:rPr>
       </w:pPr>
       <w:r>
         <w:rPr>
-          <w:rStyle w:val="Hipervnculo"/>
+          <w:rStyle w:val="Hyperlink"/>
           <w:color w:val="000000" w:themeColor="text1"/>
           <w:u w:val="none"/>
         </w:rPr>
@@ -274,7 +238,7 @@
     </w:p>
     <w:p>
       <w:pPr>
-        <w:pStyle w:val="Prrafodelista"/>
+        <w:pStyle w:val="ListParagraph"/>
         <w:numPr>
           <w:ilvl w:val="3"/>
           <w:numId w:val="1"/>
@@ -285,7 +249,7 @@
       </w:pPr>
       <w:r>
         <w:rPr>
-          <w:rStyle w:val="Hipervnculo"/>
+          <w:rStyle w:val="Hyperlink"/>
           <w:color w:val="000000" w:themeColor="text1"/>
           <w:u w:val="none"/>
         </w:rPr>
@@ -295,32 +259,48 @@
         <w:rPr>
           <w:color w:val="000000" w:themeColor="text1"/>
         </w:rPr>
-        <w:t>Ley N° 23.966</w:t>
-      </w:r>
-      <w:r>
+        <w:t xml:space="preserve">Ley N° 23.966. Two taxes: one on liquid fuels, based on the amount of emissions produced by each one, and the taxes carbon directly. </w:t>
+      </w:r>
+    </w:p>
+    <w:p>
+      <w:pPr>
+        <w:pStyle w:val="ListParagraph"/>
+        <w:numPr>
+          <w:ilvl w:val="3"/>
+          <w:numId w:val="1"/>
+        </w:numPr>
         <w:rPr>
           <w:color w:val="000000" w:themeColor="text1"/>
         </w:rPr>
-        <w:t xml:space="preserve">. Two taxes: one on liquid fuels, based on the </w:t>
-      </w:r>
-      <w:proofErr w:type="gramStart"/>
+      </w:pPr>
       <w:r>
         <w:rPr>
           <w:color w:val="000000" w:themeColor="text1"/>
         </w:rPr>
-        <w:t>amount</w:t>
-      </w:r>
-      <w:proofErr w:type="gramEnd"/>
-      <w:r>
+        <w:t xml:space="preserve">It is an “upstream” tax: energy importers at the upstream of the supply chain are taxed, not households. </w:t>
+      </w:r>
+    </w:p>
+    <w:p>
+      <w:pPr>
+        <w:pStyle w:val="ListParagraph"/>
+        <w:numPr>
+          <w:ilvl w:val="3"/>
+          <w:numId w:val="1"/>
+        </w:numPr>
         <w:rPr>
           <w:color w:val="000000" w:themeColor="text1"/>
         </w:rPr>
-        <w:t xml:space="preserve"> of emissions produced by each one, and the taxes carbon directly. </w:t>
-      </w:r>
-    </w:p>
-    <w:p>
-      <w:pPr>
-        <w:pStyle w:val="Prrafodelista"/>
+      </w:pPr>
+      <w:r>
+        <w:rPr>
+          <w:color w:val="000000" w:themeColor="text1"/>
+        </w:rPr>
+        <w:t xml:space="preserve">Argentinian authorities tried to make the tax “neutral” at first: gas, coal and other energy sources that were not taxed before will be exempt at first and gradually included. </w:t>
+      </w:r>
+    </w:p>
+    <w:p>
+      <w:pPr>
+        <w:pStyle w:val="ListParagraph"/>
         <w:numPr>
           <w:ilvl w:val="3"/>
           <w:numId w:val="1"/>
@@ -333,60 +313,18 @@
         <w:rPr>
           <w:color w:val="000000" w:themeColor="text1"/>
         </w:rPr>
-        <w:t xml:space="preserve">It is an “upstream” tax: energy importers at the upstream of the supply chain are taxed, not households. </w:t>
-      </w:r>
-    </w:p>
-    <w:p>
-      <w:pPr>
-        <w:pStyle w:val="Prrafodelista"/>
-        <w:numPr>
-          <w:ilvl w:val="3"/>
-          <w:numId w:val="1"/>
-        </w:numPr>
+        <w:t xml:space="preserve">Many exemptions since: All taxpayers were exempt from </w:t>
+      </w:r>
+      <w:r>
         <w:rPr>
           <w:color w:val="000000" w:themeColor="text1"/>
         </w:rPr>
-      </w:pPr>
-      <w:r>
-        <w:rPr>
-          <w:color w:val="000000" w:themeColor="text1"/>
-        </w:rPr>
-        <w:t xml:space="preserve">Argentinian authorities tried to make the tax “neutral” at first: gas, coal and other energy sources that were not taxed before will be exempt at first and gradually included. </w:t>
-      </w:r>
-    </w:p>
-    <w:p>
-      <w:pPr>
-        <w:pStyle w:val="Prrafodelista"/>
-        <w:numPr>
-          <w:ilvl w:val="3"/>
-          <w:numId w:val="1"/>
-        </w:numPr>
-        <w:rPr>
-          <w:color w:val="000000" w:themeColor="text1"/>
-        </w:rPr>
-      </w:pPr>
-      <w:r>
-        <w:rPr>
-          <w:color w:val="000000" w:themeColor="text1"/>
-        </w:rPr>
-        <w:t xml:space="preserve">Many exemptions since: All taxpayers were exempt from </w:t>
-      </w:r>
-      <w:r>
-        <w:rPr>
-          <w:color w:val="000000" w:themeColor="text1"/>
-        </w:rPr>
-        <w:t>taxes on diesel and gasoil in 2018 and 2020 (</w:t>
-      </w:r>
-      <w:r>
-        <w:rPr>
-          <w:color w:val="000000" w:themeColor="text1"/>
-        </w:rPr>
-        <w:t xml:space="preserve">Law: </w:t>
+        <w:t xml:space="preserve">taxes on diesel and gasoil in 2018 and 2020 (Law: </w:t>
       </w:r>
       <w:hyperlink r:id="rId8" w:history="1">
         <w:r>
           <w:rPr>
-            <w:rStyle w:val="Hipervnculo"/>
+            <w:rStyle w:val="Hyperlink"/>
             <w:color w:val="000000" w:themeColor="text1"/>
             <w:u w:val="none"/>
           </w:rPr>
@@ -402,7 +340,7 @@
     </w:p>
     <w:p>
       <w:pPr>
-        <w:pStyle w:val="Prrafodelista"/>
+        <w:pStyle w:val="ListParagraph"/>
         <w:numPr>
           <w:ilvl w:val="1"/>
           <w:numId w:val="1"/>
@@ -414,7 +352,7 @@
     </w:p>
     <w:p>
       <w:pPr>
-        <w:pStyle w:val="Prrafodelista"/>
+        <w:pStyle w:val="ListParagraph"/>
         <w:numPr>
           <w:ilvl w:val="2"/>
           <w:numId w:val="1"/>
@@ -426,7 +364,7 @@
     </w:p>
     <w:p>
       <w:pPr>
-        <w:pStyle w:val="Prrafodelista"/>
+        <w:pStyle w:val="ListParagraph"/>
         <w:numPr>
           <w:ilvl w:val="2"/>
           <w:numId w:val="1"/>
@@ -456,13 +394,13 @@
     </w:p>
     <w:p>
       <w:pPr>
-        <w:pStyle w:val="Prrafodelista"/>
+        <w:pStyle w:val="ListParagraph"/>
         <w:numPr>
           <w:ilvl w:val="3"/>
           <w:numId w:val="1"/>
         </w:numPr>
         <w:rPr>
-          <w:rStyle w:val="Hipervnculo"/>
+          <w:rStyle w:val="Hyperlink"/>
           <w:color w:val="auto"/>
           <w:u w:val="none"/>
         </w:rPr>
@@ -482,7 +420,7 @@
       <w:hyperlink r:id="rId9" w:history="1">
         <w:r>
           <w:rPr>
-            <w:rStyle w:val="Hipervnculo"/>
+            <w:rStyle w:val="Hyperlink"/>
           </w:rPr>
           <w:t>Source.</w:t>
         </w:r>
@@ -490,7 +428,7 @@
     </w:p>
     <w:p>
       <w:pPr>
-        <w:pStyle w:val="Prrafodelista"/>
+        <w:pStyle w:val="ListParagraph"/>
         <w:numPr>
           <w:ilvl w:val="2"/>
           <w:numId w:val="1"/>
@@ -502,7 +440,7 @@
     </w:p>
     <w:p>
       <w:pPr>
-        <w:pStyle w:val="Prrafodelista"/>
+        <w:pStyle w:val="ListParagraph"/>
         <w:numPr>
           <w:ilvl w:val="3"/>
           <w:numId w:val="1"/>
@@ -521,27 +459,11 @@
       <w:hyperlink r:id="rId10" w:history="1">
         <w:r>
           <w:rPr>
-            <w:rStyle w:val="Hipervnculo"/>
+            <w:rStyle w:val="Hyperlink"/>
             <w:color w:val="000000" w:themeColor="text1"/>
             <w:u w:val="none"/>
           </w:rPr>
-          <w:t>sour</w:t>
-        </w:r>
-        <w:r>
-          <w:rPr>
-            <w:rStyle w:val="Hipervnculo"/>
-            <w:color w:val="000000" w:themeColor="text1"/>
-            <w:u w:val="none"/>
-          </w:rPr>
-          <w:t>c</w:t>
-        </w:r>
-        <w:r>
-          <w:rPr>
-            <w:rStyle w:val="Hipervnculo"/>
-            <w:color w:val="000000" w:themeColor="text1"/>
-            <w:u w:val="none"/>
-          </w:rPr>
-          <w:t>e</w:t>
+          <w:t>source</w:t>
         </w:r>
       </w:hyperlink>
       <w:r>
@@ -553,7 +475,7 @@
     </w:p>
     <w:p>
       <w:pPr>
-        <w:pStyle w:val="Prrafodelista"/>
+        <w:pStyle w:val="ListParagraph"/>
         <w:numPr>
           <w:ilvl w:val="3"/>
           <w:numId w:val="1"/>
@@ -575,15 +497,7 @@
         <w:t xml:space="preserve"> USD/tCO2E</w:t>
       </w:r>
       <w:r>
-        <w:t xml:space="preserve"> (similar to that of Canada</w:t>
-      </w:r>
-      <w:proofErr w:type="gramStart"/>
-      <w:r>
-        <w:t>), and</w:t>
-      </w:r>
-      <w:proofErr w:type="gramEnd"/>
-      <w:r>
-        <w:t xml:space="preserve"> assume that the hike in prices will be borne by consumers</w:t>
+        <w:t xml:space="preserve"> (similar to that of Canada), and assume that the hike in prices will be borne by consumers</w:t>
       </w:r>
       <w:r>
         <w:t xml:space="preserve"> (they indirectly are paying the tax)</w:t>
@@ -607,7 +521,7 @@
     </w:p>
     <w:p>
       <w:pPr>
-        <w:pStyle w:val="Prrafodelista"/>
+        <w:pStyle w:val="ListParagraph"/>
         <w:numPr>
           <w:ilvl w:val="0"/>
           <w:numId w:val="2"/>
@@ -625,7 +539,7 @@
     </w:p>
     <w:p>
       <w:pPr>
-        <w:pStyle w:val="Prrafodelista"/>
+        <w:pStyle w:val="ListParagraph"/>
         <w:numPr>
           <w:ilvl w:val="0"/>
           <w:numId w:val="2"/>
@@ -643,12 +557,12 @@
     </w:p>
     <w:p>
       <w:pPr>
-        <w:pStyle w:val="Prrafodelista"/>
-      </w:pPr>
-    </w:p>
-    <w:p>
-      <w:pPr>
-        <w:pStyle w:val="Prrafodelista"/>
+        <w:pStyle w:val="ListParagraph"/>
+      </w:pPr>
+    </w:p>
+    <w:p>
+      <w:pPr>
+        <w:pStyle w:val="ListParagraph"/>
         <w:numPr>
           <w:ilvl w:val="0"/>
           <w:numId w:val="1"/>
@@ -675,7 +589,7 @@
     </w:p>
     <w:p>
       <w:pPr>
-        <w:pStyle w:val="Prrafodelista"/>
+        <w:pStyle w:val="ListParagraph"/>
         <w:numPr>
           <w:ilvl w:val="1"/>
           <w:numId w:val="1"/>
@@ -690,7 +604,7 @@
       <w:hyperlink r:id="rId11" w:history="1">
         <w:r>
           <w:rPr>
-            <w:rStyle w:val="Hipervnculo"/>
+            <w:rStyle w:val="Hyperlink"/>
           </w:rPr>
           <w:t>Source.</w:t>
         </w:r>
@@ -711,7 +625,7 @@
     </w:p>
     <w:p>
       <w:pPr>
-        <w:pStyle w:val="Prrafodelista"/>
+        <w:pStyle w:val="ListParagraph"/>
         <w:numPr>
           <w:ilvl w:val="0"/>
           <w:numId w:val="3"/>
@@ -765,7 +679,7 @@
     </w:p>
     <w:p>
       <w:pPr>
-        <w:pStyle w:val="Prrafodelista"/>
+        <w:pStyle w:val="ListParagraph"/>
         <w:numPr>
           <w:ilvl w:val="0"/>
           <w:numId w:val="3"/>
@@ -783,12 +697,12 @@
     </w:p>
     <w:p>
       <w:pPr>
-        <w:pStyle w:val="Prrafodelista"/>
-      </w:pPr>
-    </w:p>
-    <w:p>
-      <w:pPr>
-        <w:pStyle w:val="Prrafodelista"/>
+        <w:pStyle w:val="ListParagraph"/>
+      </w:pPr>
+    </w:p>
+    <w:p>
+      <w:pPr>
+        <w:pStyle w:val="ListParagraph"/>
         <w:numPr>
           <w:ilvl w:val="0"/>
           <w:numId w:val="1"/>
@@ -808,7 +722,7 @@
     </w:p>
     <w:p>
       <w:pPr>
-        <w:pStyle w:val="Prrafodelista"/>
+        <w:pStyle w:val="ListParagraph"/>
         <w:numPr>
           <w:ilvl w:val="1"/>
           <w:numId w:val="1"/>
@@ -833,7 +747,7 @@
     </w:p>
     <w:p>
       <w:pPr>
-        <w:pStyle w:val="Prrafodelista"/>
+        <w:pStyle w:val="ListParagraph"/>
         <w:numPr>
           <w:ilvl w:val="0"/>
           <w:numId w:val="3"/>
@@ -852,40 +766,12 @@
         <w:rPr>
           <w:color w:val="C00000"/>
         </w:rPr>
-        <w:t>rice elasticity of fuel consumption in Argentina (</w:t>
-      </w:r>
-      <w:proofErr w:type="spellStart"/>
-      <w:r>
-        <w:rPr>
-          <w:color w:val="C00000"/>
-        </w:rPr>
-        <w:t>Zabaloy</w:t>
-      </w:r>
-      <w:proofErr w:type="spellEnd"/>
-      <w:r>
-        <w:rPr>
-          <w:color w:val="C00000"/>
-        </w:rPr>
-        <w:t xml:space="preserve"> &amp; </w:t>
-      </w:r>
-      <w:proofErr w:type="spellStart"/>
-      <w:r>
-        <w:rPr>
-          <w:color w:val="C00000"/>
-        </w:rPr>
-        <w:t>Viego</w:t>
-      </w:r>
-      <w:proofErr w:type="spellEnd"/>
-      <w:r>
-        <w:rPr>
-          <w:color w:val="C00000"/>
-        </w:rPr>
-        <w:t>, 2021) -0.09 and -0.76.</w:t>
-      </w:r>
-    </w:p>
-    <w:p>
-      <w:pPr>
-        <w:pStyle w:val="Prrafodelista"/>
+        <w:t>rice elasticity of fuel consumption in Argentina (Zabaloy &amp; Viego, 2021) -0.09 and -0.76.</w:t>
+      </w:r>
+    </w:p>
+    <w:p>
+      <w:pPr>
+        <w:pStyle w:val="ListParagraph"/>
         <w:numPr>
           <w:ilvl w:val="0"/>
           <w:numId w:val="3"/>
@@ -917,7 +803,7 @@
     </w:p>
     <w:p>
       <w:pPr>
-        <w:pStyle w:val="Prrafodelista"/>
+        <w:pStyle w:val="ListParagraph"/>
         <w:numPr>
           <w:ilvl w:val="0"/>
           <w:numId w:val="1"/>
@@ -937,7 +823,7 @@
     </w:p>
     <w:p>
       <w:pPr>
-        <w:pStyle w:val="Prrafodelista"/>
+        <w:pStyle w:val="ListParagraph"/>
         <w:numPr>
           <w:ilvl w:val="1"/>
           <w:numId w:val="1"/>
@@ -949,7 +835,7 @@
     </w:p>
     <w:p>
       <w:pPr>
-        <w:pStyle w:val="Prrafodelista"/>
+        <w:pStyle w:val="ListParagraph"/>
         <w:numPr>
           <w:ilvl w:val="2"/>
           <w:numId w:val="1"/>
@@ -961,7 +847,7 @@
     </w:p>
     <w:p>
       <w:pPr>
-        <w:pStyle w:val="Prrafodelista"/>
+        <w:pStyle w:val="ListParagraph"/>
         <w:numPr>
           <w:ilvl w:val="2"/>
           <w:numId w:val="1"/>
@@ -973,7 +859,7 @@
     </w:p>
     <w:p>
       <w:pPr>
-        <w:pStyle w:val="Prrafodelista"/>
+        <w:pStyle w:val="ListParagraph"/>
         <w:numPr>
           <w:ilvl w:val="1"/>
           <w:numId w:val="1"/>
@@ -985,7 +871,7 @@
     </w:p>
     <w:p>
       <w:pPr>
-        <w:pStyle w:val="Prrafodelista"/>
+        <w:pStyle w:val="ListParagraph"/>
         <w:numPr>
           <w:ilvl w:val="1"/>
           <w:numId w:val="1"/>
@@ -997,30 +883,14 @@
     </w:p>
     <w:p>
       <w:pPr>
-        <w:pStyle w:val="Prrafodelista"/>
+        <w:pStyle w:val="ListParagraph"/>
         <w:numPr>
           <w:ilvl w:val="2"/>
           <w:numId w:val="1"/>
         </w:numPr>
       </w:pPr>
       <w:r>
-        <w:t xml:space="preserve">Change in </w:t>
-      </w:r>
-      <w:proofErr w:type="spellStart"/>
-      <w:r>
-        <w:t>diposable</w:t>
-      </w:r>
-      <w:proofErr w:type="spellEnd"/>
-      <w:r>
-        <w:t xml:space="preserve"> income, </w:t>
-      </w:r>
-      <w:proofErr w:type="spellStart"/>
-      <w:r>
-        <w:t>gini</w:t>
-      </w:r>
-      <w:proofErr w:type="spellEnd"/>
-      <w:r>
-        <w:t xml:space="preserve"> coefficient, proportion of households that are net gainers.</w:t>
+        <w:t>Change in diposable income, gini coefficient, proportion of households that are net gainers.</w:t>
       </w:r>
     </w:p>
     <w:p>
@@ -1038,7 +908,7 @@
     </w:p>
     <w:p>
       <w:pPr>
-        <w:pStyle w:val="Prrafodelista"/>
+        <w:pStyle w:val="ListParagraph"/>
         <w:numPr>
           <w:ilvl w:val="0"/>
           <w:numId w:val="3"/>
@@ -1056,7 +926,7 @@
     </w:p>
     <w:p>
       <w:pPr>
-        <w:pStyle w:val="Prrafodelista"/>
+        <w:pStyle w:val="ListParagraph"/>
         <w:numPr>
           <w:ilvl w:val="1"/>
           <w:numId w:val="3"/>
@@ -1074,7 +944,7 @@
     </w:p>
     <w:p>
       <w:pPr>
-        <w:pStyle w:val="Prrafodelista"/>
+        <w:pStyle w:val="ListParagraph"/>
         <w:numPr>
           <w:ilvl w:val="1"/>
           <w:numId w:val="3"/>
@@ -1092,7 +962,7 @@
     </w:p>
     <w:p>
       <w:pPr>
-        <w:pStyle w:val="Prrafodelista"/>
+        <w:pStyle w:val="ListParagraph"/>
         <w:numPr>
           <w:ilvl w:val="1"/>
           <w:numId w:val="3"/>
@@ -1110,7 +980,7 @@
     </w:p>
     <w:p>
       <w:pPr>
-        <w:pStyle w:val="Prrafodelista"/>
+        <w:pStyle w:val="ListParagraph"/>
         <w:numPr>
           <w:ilvl w:val="1"/>
           <w:numId w:val="3"/>
@@ -1147,7 +1017,7 @@
     </w:p>
     <w:p>
       <w:pPr>
-        <w:pStyle w:val="Prrafodelista"/>
+        <w:pStyle w:val="ListParagraph"/>
         <w:numPr>
           <w:ilvl w:val="0"/>
           <w:numId w:val="5"/>
@@ -1166,7 +1036,7 @@
     <w:p/>
     <w:p>
       <w:pPr>
-        <w:pStyle w:val="Prrafodelista"/>
+        <w:pStyle w:val="ListParagraph"/>
         <w:numPr>
           <w:ilvl w:val="0"/>
           <w:numId w:val="1"/>
@@ -1186,7 +1056,7 @@
     </w:p>
     <w:p>
       <w:pPr>
-        <w:pStyle w:val="Prrafodelista"/>
+        <w:pStyle w:val="ListParagraph"/>
         <w:numPr>
           <w:ilvl w:val="1"/>
           <w:numId w:val="1"/>
@@ -1198,7 +1068,7 @@
     </w:p>
     <w:p>
       <w:pPr>
-        <w:pStyle w:val="Prrafodelista"/>
+        <w:pStyle w:val="ListParagraph"/>
         <w:numPr>
           <w:ilvl w:val="1"/>
           <w:numId w:val="1"/>
@@ -1210,15 +1080,12 @@
     </w:p>
     <w:p>
       <w:pPr>
-        <w:pStyle w:val="Prrafodelista"/>
+        <w:pStyle w:val="ListParagraph"/>
         <w:numPr>
           <w:ilvl w:val="1"/>
           <w:numId w:val="1"/>
         </w:numPr>
       </w:pPr>
-      <w:r>
-        <w:t>Behavior/no behavior responses</w:t>
-      </w:r>
     </w:p>
     <w:sectPr>
       <w:pgSz w:w="12240" w:h="15840"/>
@@ -1231,7 +1098,7 @@
 </file>
 
 <file path=word/numbering.xml><?xml version="1.0" encoding="utf-8"?>
-<w:numbering xmlns:wpc="http://schemas.microsoft.com/office/word/2010/wordprocessingCanvas" xmlns:cx="http://schemas.microsoft.com/office/drawing/2014/chartex" xmlns:cx1="http://schemas.microsoft.com/office/drawing/2015/9/8/chartex" xmlns:cx2="http://schemas.microsoft.com/office/drawing/2015/10/21/chartex" xmlns:cx3="http://schemas.microsoft.com/office/drawing/2016/5/9/chartex" xmlns:cx4="http://schemas.microsoft.com/office/drawing/2016/5/10/chartex" xmlns:cx5="http://schemas.microsoft.com/office/drawing/2016/5/11/chartex" xmlns:cx6="http://schemas.microsoft.com/office/drawing/2016/5/12/chartex" xmlns:cx7="http://schemas.microsoft.com/office/drawing/2016/5/13/chartex" xmlns:cx8="http://schemas.microsoft.com/office/drawing/2016/5/14/chartex" xmlns:mc="http://schemas.openxmlformats.org/markup-compatibility/2006" xmlns:aink="http://schemas.microsoft.com/office/drawing/2016/ink" xmlns:am3d="http://schemas.microsoft.com/office/drawing/2017/model3d" xmlns:o="urn:schemas-microsoft-com:office:office" xmlns:oel="http://schemas.microsoft.com/office/2019/extlst" xmlns:r="http://schemas.openxmlformats.org/officeDocument/2006/relationships" xmlns:m="http://schemas.openxmlformats.org/officeDocument/2006/math" xmlns:v="urn:schemas-microsoft-com:vml" xmlns:wp14="http://schemas.microsoft.com/office/word/2010/wordprocessingDrawing" xmlns:wp="http://schemas.openxmlformats.org/drawingml/2006/wordprocessingDrawing" xmlns:w10="urn:schemas-microsoft-com:office:word" xmlns:w="http://schemas.openxmlformats.org/wordprocessingml/2006/main" xmlns:w14="http://schemas.microsoft.com/office/word/2010/wordml" xmlns:w15="http://schemas.microsoft.com/office/word/2012/wordml" xmlns:w16cex="http://schemas.microsoft.com/office/word/2018/wordml/cex" xmlns:w16cid="http://schemas.microsoft.com/office/word/2016/wordml/cid" xmlns:w16="http://schemas.microsoft.com/office/word/2018/wordml" xmlns:w16du="http://schemas.microsoft.com/office/word/2023/wordml/word16du" xmlns:w16sdtdh="http://schemas.microsoft.com/office/word/2020/wordml/sdtdatahash" xmlns:w16se="http://schemas.microsoft.com/office/word/2015/wordml/symex" xmlns:wpg="http://schemas.microsoft.com/office/word/2010/wordprocessingGroup" xmlns:wpi="http://schemas.microsoft.com/office/word/2010/wordprocessingInk" xmlns:wne="http://schemas.microsoft.com/office/word/2006/wordml" xmlns:wps="http://schemas.microsoft.com/office/word/2010/wordprocessingShape" mc:Ignorable="w14 w15 w16se w16cid w16 w16cex w16sdtdh w16du wp14">
+<w:numbering xmlns:wpc="http://schemas.microsoft.com/office/word/2010/wordprocessingCanvas" xmlns:cx="http://schemas.microsoft.com/office/drawing/2014/chartex" xmlns:cx1="http://schemas.microsoft.com/office/drawing/2015/9/8/chartex" xmlns:cx2="http://schemas.microsoft.com/office/drawing/2015/10/21/chartex" xmlns:cx3="http://schemas.microsoft.com/office/drawing/2016/5/9/chartex" xmlns:cx4="http://schemas.microsoft.com/office/drawing/2016/5/10/chartex" xmlns:cx5="http://schemas.microsoft.com/office/drawing/2016/5/11/chartex" xmlns:cx6="http://schemas.microsoft.com/office/drawing/2016/5/12/chartex" xmlns:cx7="http://schemas.microsoft.com/office/drawing/2016/5/13/chartex" xmlns:cx8="http://schemas.microsoft.com/office/drawing/2016/5/14/chartex" xmlns:mc="http://schemas.openxmlformats.org/markup-compatibility/2006" xmlns:aink="http://schemas.microsoft.com/office/drawing/2016/ink" xmlns:am3d="http://schemas.microsoft.com/office/drawing/2017/model3d" xmlns:o="urn:schemas-microsoft-com:office:office" xmlns:oel="http://schemas.microsoft.com/office/2019/extlst" xmlns:r="http://schemas.openxmlformats.org/officeDocument/2006/relationships" xmlns:m="http://schemas.openxmlformats.org/officeDocument/2006/math" xmlns:v="urn:schemas-microsoft-com:vml" xmlns:wp14="http://schemas.microsoft.com/office/word/2010/wordprocessingDrawing" xmlns:wp="http://schemas.openxmlformats.org/drawingml/2006/wordprocessingDrawing" xmlns:w10="urn:schemas-microsoft-com:office:word" xmlns:w="http://schemas.openxmlformats.org/wordprocessingml/2006/main" xmlns:w14="http://schemas.microsoft.com/office/word/2010/wordml" xmlns:w15="http://schemas.microsoft.com/office/word/2012/wordml" xmlns:w16cex="http://schemas.microsoft.com/office/word/2018/wordml/cex" xmlns:w16cid="http://schemas.microsoft.com/office/word/2016/wordml/cid" xmlns:w16="http://schemas.microsoft.com/office/word/2018/wordml" xmlns:w16du="http://schemas.microsoft.com/office/word/2023/wordml/word16du" xmlns:w16sdtdh="http://schemas.microsoft.com/office/word/2020/wordml/sdtdatahash" xmlns:w16sdtfl="http://schemas.microsoft.com/office/word/2024/wordml/sdtformatlock" xmlns:w16se="http://schemas.microsoft.com/office/word/2015/wordml/symex" xmlns:wpg="http://schemas.microsoft.com/office/word/2010/wordprocessingGroup" xmlns:wpi="http://schemas.microsoft.com/office/word/2010/wordprocessingInk" xmlns:wne="http://schemas.microsoft.com/office/word/2006/wordml" xmlns:wps="http://schemas.microsoft.com/office/word/2010/wordprocessingShape" mc:Ignorable="w14 w15 w16se w16cid w16 w16cex w16sdtdh w16sdtfl w16du wp14">
   <w:abstractNum w:abstractNumId="0" w15:restartNumberingAfterBreak="0">
     <w:nsid w:val="02651904"/>
     <w:multiLevelType w:val="hybridMultilevel"/>
@@ -1792,7 +1659,7 @@
 </file>
 
 <file path=word/styles.xml><?xml version="1.0" encoding="utf-8"?>
-<w:styles xmlns:mc="http://schemas.openxmlformats.org/markup-compatibility/2006" xmlns:r="http://schemas.openxmlformats.org/officeDocument/2006/relationships" xmlns:w="http://schemas.openxmlformats.org/wordprocessingml/2006/main" xmlns:w14="http://schemas.microsoft.com/office/word/2010/wordml" xmlns:w15="http://schemas.microsoft.com/office/word/2012/wordml" xmlns:w16cex="http://schemas.microsoft.com/office/word/2018/wordml/cex" xmlns:w16cid="http://schemas.microsoft.com/office/word/2016/wordml/cid" xmlns:w16="http://schemas.microsoft.com/office/word/2018/wordml" xmlns:w16du="http://schemas.microsoft.com/office/word/2023/wordml/word16du" xmlns:w16sdtdh="http://schemas.microsoft.com/office/word/2020/wordml/sdtdatahash" xmlns:w16se="http://schemas.microsoft.com/office/word/2015/wordml/symex" mc:Ignorable="w14 w15 w16se w16cid w16 w16cex w16sdtdh w16du">
+<w:styles xmlns:mc="http://schemas.openxmlformats.org/markup-compatibility/2006" xmlns:r="http://schemas.openxmlformats.org/officeDocument/2006/relationships" xmlns:w="http://schemas.openxmlformats.org/wordprocessingml/2006/main" xmlns:w14="http://schemas.microsoft.com/office/word/2010/wordml" xmlns:w15="http://schemas.microsoft.com/office/word/2012/wordml" xmlns:w16cex="http://schemas.microsoft.com/office/word/2018/wordml/cex" xmlns:w16cid="http://schemas.microsoft.com/office/word/2016/wordml/cid" xmlns:w16="http://schemas.microsoft.com/office/word/2018/wordml" xmlns:w16du="http://schemas.microsoft.com/office/word/2023/wordml/word16du" xmlns:w16sdtdh="http://schemas.microsoft.com/office/word/2020/wordml/sdtdatahash" xmlns:w16sdtfl="http://schemas.microsoft.com/office/word/2024/wordml/sdtformatlock" xmlns:w16se="http://schemas.microsoft.com/office/word/2015/wordml/symex" mc:Ignorable="w14 w15 w16se w16cid w16 w16cex w16sdtdh w16sdtfl w16du">
   <w:docDefaults>
     <w:rPrDefault>
       <w:rPr>
@@ -2192,11 +2059,11 @@
     <w:name w:val="Normal"/>
     <w:qFormat/>
   </w:style>
-  <w:style w:type="paragraph" w:styleId="Ttulo1">
+  <w:style w:type="paragraph" w:styleId="Heading1">
     <w:name w:val="heading 1"/>
     <w:basedOn w:val="Normal"/>
     <w:next w:val="Normal"/>
-    <w:link w:val="Ttulo1Car"/>
+    <w:link w:val="Heading1Char"/>
     <w:uiPriority w:val="9"/>
     <w:qFormat/>
     <w:rsid w:val="007706C8"/>
@@ -2213,11 +2080,11 @@
       <w:szCs w:val="40"/>
     </w:rPr>
   </w:style>
-  <w:style w:type="paragraph" w:styleId="Ttulo2">
+  <w:style w:type="paragraph" w:styleId="Heading2">
     <w:name w:val="heading 2"/>
     <w:basedOn w:val="Normal"/>
     <w:next w:val="Normal"/>
-    <w:link w:val="Ttulo2Car"/>
+    <w:link w:val="Heading2Char"/>
     <w:uiPriority w:val="9"/>
     <w:semiHidden/>
     <w:unhideWhenUsed/>
@@ -2236,11 +2103,11 @@
       <w:szCs w:val="32"/>
     </w:rPr>
   </w:style>
-  <w:style w:type="paragraph" w:styleId="Ttulo3">
+  <w:style w:type="paragraph" w:styleId="Heading3">
     <w:name w:val="heading 3"/>
     <w:basedOn w:val="Normal"/>
     <w:next w:val="Normal"/>
-    <w:link w:val="Ttulo3Car"/>
+    <w:link w:val="Heading3Char"/>
     <w:uiPriority w:val="9"/>
     <w:semiHidden/>
     <w:unhideWhenUsed/>
@@ -2259,11 +2126,11 @@
       <w:szCs w:val="28"/>
     </w:rPr>
   </w:style>
-  <w:style w:type="paragraph" w:styleId="Ttulo4">
+  <w:style w:type="paragraph" w:styleId="Heading4">
     <w:name w:val="heading 4"/>
     <w:basedOn w:val="Normal"/>
     <w:next w:val="Normal"/>
-    <w:link w:val="Ttulo4Car"/>
+    <w:link w:val="Heading4Char"/>
     <w:uiPriority w:val="9"/>
     <w:semiHidden/>
     <w:unhideWhenUsed/>
@@ -2282,11 +2149,11 @@
       <w:color w:val="0F4761" w:themeColor="accent1" w:themeShade="BF"/>
     </w:rPr>
   </w:style>
-  <w:style w:type="paragraph" w:styleId="Ttulo5">
+  <w:style w:type="paragraph" w:styleId="Heading5">
     <w:name w:val="heading 5"/>
     <w:basedOn w:val="Normal"/>
     <w:next w:val="Normal"/>
-    <w:link w:val="Ttulo5Car"/>
+    <w:link w:val="Heading5Char"/>
     <w:uiPriority w:val="9"/>
     <w:semiHidden/>
     <w:unhideWhenUsed/>
@@ -2303,11 +2170,11 @@
       <w:color w:val="0F4761" w:themeColor="accent1" w:themeShade="BF"/>
     </w:rPr>
   </w:style>
-  <w:style w:type="paragraph" w:styleId="Ttulo6">
+  <w:style w:type="paragraph" w:styleId="Heading6">
     <w:name w:val="heading 6"/>
     <w:basedOn w:val="Normal"/>
     <w:next w:val="Normal"/>
-    <w:link w:val="Ttulo6Car"/>
+    <w:link w:val="Heading6Char"/>
     <w:uiPriority w:val="9"/>
     <w:semiHidden/>
     <w:unhideWhenUsed/>
@@ -2326,11 +2193,11 @@
       <w:color w:val="595959" w:themeColor="text1" w:themeTint="A6"/>
     </w:rPr>
   </w:style>
-  <w:style w:type="paragraph" w:styleId="Ttulo7">
+  <w:style w:type="paragraph" w:styleId="Heading7">
     <w:name w:val="heading 7"/>
     <w:basedOn w:val="Normal"/>
     <w:next w:val="Normal"/>
-    <w:link w:val="Ttulo7Car"/>
+    <w:link w:val="Heading7Char"/>
     <w:uiPriority w:val="9"/>
     <w:semiHidden/>
     <w:unhideWhenUsed/>
@@ -2347,11 +2214,11 @@
       <w:color w:val="595959" w:themeColor="text1" w:themeTint="A6"/>
     </w:rPr>
   </w:style>
-  <w:style w:type="paragraph" w:styleId="Ttulo8">
+  <w:style w:type="paragraph" w:styleId="Heading8">
     <w:name w:val="heading 8"/>
     <w:basedOn w:val="Normal"/>
     <w:next w:val="Normal"/>
-    <w:link w:val="Ttulo8Car"/>
+    <w:link w:val="Heading8Char"/>
     <w:uiPriority w:val="9"/>
     <w:semiHidden/>
     <w:unhideWhenUsed/>
@@ -2370,11 +2237,11 @@
       <w:color w:val="272727" w:themeColor="text1" w:themeTint="D8"/>
     </w:rPr>
   </w:style>
-  <w:style w:type="paragraph" w:styleId="Ttulo9">
+  <w:style w:type="paragraph" w:styleId="Heading9">
     <w:name w:val="heading 9"/>
     <w:basedOn w:val="Normal"/>
     <w:next w:val="Normal"/>
-    <w:link w:val="Ttulo9Car"/>
+    <w:link w:val="Heading9Char"/>
     <w:uiPriority w:val="9"/>
     <w:semiHidden/>
     <w:unhideWhenUsed/>
@@ -2391,12 +2258,13 @@
       <w:color w:val="272727" w:themeColor="text1" w:themeTint="D8"/>
     </w:rPr>
   </w:style>
-  <w:style w:type="character" w:default="1" w:styleId="Fuentedeprrafopredeter">
+  <w:style w:type="character" w:default="1" w:styleId="DefaultParagraphFont">
     <w:name w:val="Default Paragraph Font"/>
     <w:uiPriority w:val="1"/>
+    <w:semiHidden/>
     <w:unhideWhenUsed/>
   </w:style>
-  <w:style w:type="table" w:default="1" w:styleId="Tablanormal">
+  <w:style w:type="table" w:default="1" w:styleId="TableNormal">
     <w:name w:val="Normal Table"/>
     <w:uiPriority w:val="99"/>
     <w:semiHidden/>
@@ -2411,16 +2279,16 @@
       </w:tblCellMar>
     </w:tblPr>
   </w:style>
-  <w:style w:type="numbering" w:default="1" w:styleId="Sinlista">
+  <w:style w:type="numbering" w:default="1" w:styleId="NoList">
     <w:name w:val="No List"/>
     <w:uiPriority w:val="99"/>
     <w:semiHidden/>
     <w:unhideWhenUsed/>
   </w:style>
-  <w:style w:type="character" w:customStyle="1" w:styleId="Ttulo1Car">
-    <w:name w:val="Título 1 Car"/>
-    <w:basedOn w:val="Fuentedeprrafopredeter"/>
-    <w:link w:val="Ttulo1"/>
+  <w:style w:type="character" w:customStyle="1" w:styleId="Heading1Char">
+    <w:name w:val="Heading 1 Char"/>
+    <w:basedOn w:val="DefaultParagraphFont"/>
+    <w:link w:val="Heading1"/>
     <w:uiPriority w:val="9"/>
     <w:rsid w:val="007706C8"/>
     <w:rPr>
@@ -2430,10 +2298,10 @@
       <w:szCs w:val="40"/>
     </w:rPr>
   </w:style>
-  <w:style w:type="character" w:customStyle="1" w:styleId="Ttulo2Car">
-    <w:name w:val="Título 2 Car"/>
-    <w:basedOn w:val="Fuentedeprrafopredeter"/>
-    <w:link w:val="Ttulo2"/>
+  <w:style w:type="character" w:customStyle="1" w:styleId="Heading2Char">
+    <w:name w:val="Heading 2 Char"/>
+    <w:basedOn w:val="DefaultParagraphFont"/>
+    <w:link w:val="Heading2"/>
     <w:uiPriority w:val="9"/>
     <w:semiHidden/>
     <w:rsid w:val="007706C8"/>
@@ -2444,10 +2312,10 @@
       <w:szCs w:val="32"/>
     </w:rPr>
   </w:style>
-  <w:style w:type="character" w:customStyle="1" w:styleId="Ttulo3Car">
-    <w:name w:val="Título 3 Car"/>
-    <w:basedOn w:val="Fuentedeprrafopredeter"/>
-    <w:link w:val="Ttulo3"/>
+  <w:style w:type="character" w:customStyle="1" w:styleId="Heading3Char">
+    <w:name w:val="Heading 3 Char"/>
+    <w:basedOn w:val="DefaultParagraphFont"/>
+    <w:link w:val="Heading3"/>
     <w:uiPriority w:val="9"/>
     <w:semiHidden/>
     <w:rsid w:val="007706C8"/>
@@ -2458,10 +2326,10 @@
       <w:szCs w:val="28"/>
     </w:rPr>
   </w:style>
-  <w:style w:type="character" w:customStyle="1" w:styleId="Ttulo4Car">
-    <w:name w:val="Título 4 Car"/>
-    <w:basedOn w:val="Fuentedeprrafopredeter"/>
-    <w:link w:val="Ttulo4"/>
+  <w:style w:type="character" w:customStyle="1" w:styleId="Heading4Char">
+    <w:name w:val="Heading 4 Char"/>
+    <w:basedOn w:val="DefaultParagraphFont"/>
+    <w:link w:val="Heading4"/>
     <w:uiPriority w:val="9"/>
     <w:semiHidden/>
     <w:rsid w:val="007706C8"/>
@@ -2472,10 +2340,10 @@
       <w:color w:val="0F4761" w:themeColor="accent1" w:themeShade="BF"/>
     </w:rPr>
   </w:style>
-  <w:style w:type="character" w:customStyle="1" w:styleId="Ttulo5Car">
-    <w:name w:val="Título 5 Car"/>
-    <w:basedOn w:val="Fuentedeprrafopredeter"/>
-    <w:link w:val="Ttulo5"/>
+  <w:style w:type="character" w:customStyle="1" w:styleId="Heading5Char">
+    <w:name w:val="Heading 5 Char"/>
+    <w:basedOn w:val="DefaultParagraphFont"/>
+    <w:link w:val="Heading5"/>
     <w:uiPriority w:val="9"/>
     <w:semiHidden/>
     <w:rsid w:val="007706C8"/>
@@ -2484,10 +2352,10 @@
       <w:color w:val="0F4761" w:themeColor="accent1" w:themeShade="BF"/>
     </w:rPr>
   </w:style>
-  <w:style w:type="character" w:customStyle="1" w:styleId="Ttulo6Car">
-    <w:name w:val="Título 6 Car"/>
-    <w:basedOn w:val="Fuentedeprrafopredeter"/>
-    <w:link w:val="Ttulo6"/>
+  <w:style w:type="character" w:customStyle="1" w:styleId="Heading6Char">
+    <w:name w:val="Heading 6 Char"/>
+    <w:basedOn w:val="DefaultParagraphFont"/>
+    <w:link w:val="Heading6"/>
     <w:uiPriority w:val="9"/>
     <w:semiHidden/>
     <w:rsid w:val="007706C8"/>
@@ -2498,10 +2366,10 @@
       <w:color w:val="595959" w:themeColor="text1" w:themeTint="A6"/>
     </w:rPr>
   </w:style>
-  <w:style w:type="character" w:customStyle="1" w:styleId="Ttulo7Car">
-    <w:name w:val="Título 7 Car"/>
-    <w:basedOn w:val="Fuentedeprrafopredeter"/>
-    <w:link w:val="Ttulo7"/>
+  <w:style w:type="character" w:customStyle="1" w:styleId="Heading7Char">
+    <w:name w:val="Heading 7 Char"/>
+    <w:basedOn w:val="DefaultParagraphFont"/>
+    <w:link w:val="Heading7"/>
     <w:uiPriority w:val="9"/>
     <w:semiHidden/>
     <w:rsid w:val="007706C8"/>
@@ -2510,10 +2378,10 @@
       <w:color w:val="595959" w:themeColor="text1" w:themeTint="A6"/>
     </w:rPr>
   </w:style>
-  <w:style w:type="character" w:customStyle="1" w:styleId="Ttulo8Car">
-    <w:name w:val="Título 8 Car"/>
-    <w:basedOn w:val="Fuentedeprrafopredeter"/>
-    <w:link w:val="Ttulo8"/>
+  <w:style w:type="character" w:customStyle="1" w:styleId="Heading8Char">
+    <w:name w:val="Heading 8 Char"/>
+    <w:basedOn w:val="DefaultParagraphFont"/>
+    <w:link w:val="Heading8"/>
     <w:uiPriority w:val="9"/>
     <w:semiHidden/>
     <w:rsid w:val="007706C8"/>
@@ -2524,10 +2392,10 @@
       <w:color w:val="272727" w:themeColor="text1" w:themeTint="D8"/>
     </w:rPr>
   </w:style>
-  <w:style w:type="character" w:customStyle="1" w:styleId="Ttulo9Car">
-    <w:name w:val="Título 9 Car"/>
-    <w:basedOn w:val="Fuentedeprrafopredeter"/>
-    <w:link w:val="Ttulo9"/>
+  <w:style w:type="character" w:customStyle="1" w:styleId="Heading9Char">
+    <w:name w:val="Heading 9 Char"/>
+    <w:basedOn w:val="DefaultParagraphFont"/>
+    <w:link w:val="Heading9"/>
     <w:uiPriority w:val="9"/>
     <w:semiHidden/>
     <w:rsid w:val="007706C8"/>
@@ -2536,11 +2404,11 @@
       <w:color w:val="272727" w:themeColor="text1" w:themeTint="D8"/>
     </w:rPr>
   </w:style>
-  <w:style w:type="paragraph" w:styleId="Ttulo">
+  <w:style w:type="paragraph" w:styleId="Title">
     <w:name w:val="Title"/>
     <w:basedOn w:val="Normal"/>
     <w:next w:val="Normal"/>
-    <w:link w:val="TtuloCar"/>
+    <w:link w:val="TitleChar"/>
     <w:uiPriority w:val="10"/>
     <w:qFormat/>
     <w:rsid w:val="007706C8"/>
@@ -2556,10 +2424,10 @@
       <w:szCs w:val="56"/>
     </w:rPr>
   </w:style>
-  <w:style w:type="character" w:customStyle="1" w:styleId="TtuloCar">
-    <w:name w:val="Título Car"/>
-    <w:basedOn w:val="Fuentedeprrafopredeter"/>
-    <w:link w:val="Ttulo"/>
+  <w:style w:type="character" w:customStyle="1" w:styleId="TitleChar">
+    <w:name w:val="Title Char"/>
+    <w:basedOn w:val="DefaultParagraphFont"/>
+    <w:link w:val="Title"/>
     <w:uiPriority w:val="10"/>
     <w:rsid w:val="007706C8"/>
     <w:rPr>
@@ -2570,11 +2438,11 @@
       <w:szCs w:val="56"/>
     </w:rPr>
   </w:style>
-  <w:style w:type="paragraph" w:styleId="Subttulo">
+  <w:style w:type="paragraph" w:styleId="Subtitle">
     <w:name w:val="Subtitle"/>
     <w:basedOn w:val="Normal"/>
     <w:next w:val="Normal"/>
-    <w:link w:val="SubttuloCar"/>
+    <w:link w:val="SubtitleChar"/>
     <w:uiPriority w:val="11"/>
     <w:qFormat/>
     <w:rsid w:val="007706C8"/>
@@ -2591,10 +2459,10 @@
       <w:szCs w:val="28"/>
     </w:rPr>
   </w:style>
-  <w:style w:type="character" w:customStyle="1" w:styleId="SubttuloCar">
-    <w:name w:val="Subtítulo Car"/>
-    <w:basedOn w:val="Fuentedeprrafopredeter"/>
-    <w:link w:val="Subttulo"/>
+  <w:style w:type="character" w:customStyle="1" w:styleId="SubtitleChar">
+    <w:name w:val="Subtitle Char"/>
+    <w:basedOn w:val="DefaultParagraphFont"/>
+    <w:link w:val="Subtitle"/>
     <w:uiPriority w:val="11"/>
     <w:rsid w:val="007706C8"/>
     <w:rPr>
@@ -2605,11 +2473,11 @@
       <w:szCs w:val="28"/>
     </w:rPr>
   </w:style>
-  <w:style w:type="paragraph" w:styleId="Cita">
+  <w:style w:type="paragraph" w:styleId="Quote">
     <w:name w:val="Quote"/>
     <w:basedOn w:val="Normal"/>
     <w:next w:val="Normal"/>
-    <w:link w:val="CitaCar"/>
+    <w:link w:val="QuoteChar"/>
     <w:uiPriority w:val="29"/>
     <w:qFormat/>
     <w:rsid w:val="007706C8"/>
@@ -2623,10 +2491,10 @@
       <w:color w:val="404040" w:themeColor="text1" w:themeTint="BF"/>
     </w:rPr>
   </w:style>
-  <w:style w:type="character" w:customStyle="1" w:styleId="CitaCar">
-    <w:name w:val="Cita Car"/>
-    <w:basedOn w:val="Fuentedeprrafopredeter"/>
-    <w:link w:val="Cita"/>
+  <w:style w:type="character" w:customStyle="1" w:styleId="QuoteChar">
+    <w:name w:val="Quote Char"/>
+    <w:basedOn w:val="DefaultParagraphFont"/>
+    <w:link w:val="Quote"/>
     <w:uiPriority w:val="29"/>
     <w:rsid w:val="007706C8"/>
     <w:rPr>
@@ -2635,7 +2503,7 @@
       <w:color w:val="404040" w:themeColor="text1" w:themeTint="BF"/>
     </w:rPr>
   </w:style>
-  <w:style w:type="paragraph" w:styleId="Prrafodelista">
+  <w:style w:type="paragraph" w:styleId="ListParagraph">
     <w:name w:val="List Paragraph"/>
     <w:basedOn w:val="Normal"/>
     <w:uiPriority w:val="34"/>
@@ -2646,9 +2514,9 @@
       <w:contextualSpacing/>
     </w:pPr>
   </w:style>
-  <w:style w:type="character" w:styleId="nfasisintenso">
+  <w:style w:type="character" w:styleId="IntenseEmphasis">
     <w:name w:val="Intense Emphasis"/>
-    <w:basedOn w:val="Fuentedeprrafopredeter"/>
+    <w:basedOn w:val="DefaultParagraphFont"/>
     <w:uiPriority w:val="21"/>
     <w:qFormat/>
     <w:rsid w:val="007706C8"/>
@@ -2658,11 +2526,11 @@
       <w:color w:val="0F4761" w:themeColor="accent1" w:themeShade="BF"/>
     </w:rPr>
   </w:style>
-  <w:style w:type="paragraph" w:styleId="Citadestacada">
+  <w:style w:type="paragraph" w:styleId="IntenseQuote">
     <w:name w:val="Intense Quote"/>
     <w:basedOn w:val="Normal"/>
     <w:next w:val="Normal"/>
-    <w:link w:val="CitadestacadaCar"/>
+    <w:link w:val="IntenseQuoteChar"/>
     <w:uiPriority w:val="30"/>
     <w:qFormat/>
     <w:rsid w:val="007706C8"/>
@@ -2681,10 +2549,10 @@
       <w:color w:val="0F4761" w:themeColor="accent1" w:themeShade="BF"/>
     </w:rPr>
   </w:style>
-  <w:style w:type="character" w:customStyle="1" w:styleId="CitadestacadaCar">
-    <w:name w:val="Cita destacada Car"/>
-    <w:basedOn w:val="Fuentedeprrafopredeter"/>
-    <w:link w:val="Citadestacada"/>
+  <w:style w:type="character" w:customStyle="1" w:styleId="IntenseQuoteChar">
+    <w:name w:val="Intense Quote Char"/>
+    <w:basedOn w:val="DefaultParagraphFont"/>
+    <w:link w:val="IntenseQuote"/>
     <w:uiPriority w:val="30"/>
     <w:rsid w:val="007706C8"/>
     <w:rPr>
@@ -2693,9 +2561,9 @@
       <w:color w:val="0F4761" w:themeColor="accent1" w:themeShade="BF"/>
     </w:rPr>
   </w:style>
-  <w:style w:type="character" w:styleId="Referenciaintensa">
+  <w:style w:type="character" w:styleId="IntenseReference">
     <w:name w:val="Intense Reference"/>
-    <w:basedOn w:val="Fuentedeprrafopredeter"/>
+    <w:basedOn w:val="DefaultParagraphFont"/>
     <w:uiPriority w:val="32"/>
     <w:qFormat/>
     <w:rsid w:val="007706C8"/>
@@ -2707,9 +2575,9 @@
       <w:spacing w:val="5"/>
     </w:rPr>
   </w:style>
-  <w:style w:type="character" w:styleId="Hipervnculo">
+  <w:style w:type="character" w:styleId="Hyperlink">
     <w:name w:val="Hyperlink"/>
-    <w:basedOn w:val="Fuentedeprrafopredeter"/>
+    <w:basedOn w:val="DefaultParagraphFont"/>
     <w:uiPriority w:val="99"/>
     <w:unhideWhenUsed/>
     <w:rsid w:val="0012314F"/>
@@ -2718,9 +2586,9 @@
       <w:u w:val="single"/>
     </w:rPr>
   </w:style>
-  <w:style w:type="character" w:styleId="Mencinsinresolver">
+  <w:style w:type="character" w:styleId="UnresolvedMention">
     <w:name w:val="Unresolved Mention"/>
-    <w:basedOn w:val="Fuentedeprrafopredeter"/>
+    <w:basedOn w:val="DefaultParagraphFont"/>
     <w:uiPriority w:val="99"/>
     <w:semiHidden/>
     <w:unhideWhenUsed/>
@@ -2741,9 +2609,9 @@
       <w:rFonts w:ascii="Times New Roman" w:hAnsi="Times New Roman" w:cs="Times New Roman"/>
     </w:rPr>
   </w:style>
-  <w:style w:type="character" w:styleId="Hipervnculovisitado">
+  <w:style w:type="character" w:styleId="FollowedHyperlink">
     <w:name w:val="FollowedHyperlink"/>
-    <w:basedOn w:val="Fuentedeprrafopredeter"/>
+    <w:basedOn w:val="DefaultParagraphFont"/>
     <w:uiPriority w:val="99"/>
     <w:semiHidden/>
     <w:unhideWhenUsed/>

</xml_diff>